<commit_message>
add contact create and fix rental create
</commit_message>
<xml_diff>
--- a/Moncati-Car-API/ModifiedContract.docx
+++ b/Moncati-Car-API/ModifiedContract.docx
@@ -321,47 +321,47 @@
           <w:szCs w:val="20"/>
           <w:lang w:val="en-US"/>
         </w:rPr>
-        <w:t>……………….. Cấp ng</w:t>
-      </w:r>
-      <w:r>
-        <w:rPr>
-          <w:rFonts w:cs="Times New Roman"/>
-          <w:sz w:val="20"/>
-          <w:szCs w:val="20"/>
-          <w:lang w:val="en-US"/>
-        </w:rPr>
-        <w:t xml:space="preserve">ày……………..</w:t>
-      </w:r>
-      <w:r>
-        <w:rPr>
-          <w:rFonts w:cs="Times New Roman"/>
-          <w:sz w:val="22"/>
-          <w:lang w:val="en-US"/>
-        </w:rPr>
-        <w:t/>
-      </w:r>
-      <w:r>
-        <w:rPr>
-          <w:rFonts w:cs="Times New Roman"/>
-          <w:sz w:val="22"/>
-        </w:rPr>
-        <w:t>ấp ngày</w:t>
-      </w:r>
-      <w:r>
-        <w:rPr>
-          <w:rFonts w:cs="Times New Roman"/>
-          <w:sz w:val="22"/>
-          <w:lang w:val="en-US"/>
-        </w:rPr>
-        <w:t>……</w:t>
-      </w:r>
-      <w:r>
-        <w:rPr>
-          <w:rFonts w:cs="Times New Roman"/>
-          <w:sz w:val="22"/>
-          <w:lang w:val="en-US"/>
-        </w:rPr>
-        <w:t>{ownerCitizenIssue}</w:t>
+        <w:t>012233445566………</w:t>
+      </w:r>
+      <w:r>
+        <w:rPr>
+          <w:rFonts w:cs="Times New Roman"/>
+          <w:sz w:val="20"/>
+          <w:szCs w:val="20"/>
+          <w:lang w:val="en-US"/>
+        </w:rPr>
+        <w:t xml:space="preserve">……….. Cấp</w:t>
+      </w:r>
+      <w:r>
+        <w:rPr>
+          <w:rFonts w:cs="Times New Roman"/>
+          <w:sz w:val="22"/>
+          <w:lang w:val="en-US"/>
+        </w:rPr>
+        <w:t> </w:t>
+      </w:r>
+      <w:r>
+        <w:rPr>
+          <w:rFonts w:cs="Times New Roman"/>
+          <w:sz w:val="22"/>
+        </w:rPr>
+        <w:t>ngày……D</w:t>
+      </w:r>
+      <w:r>
+        <w:rPr>
+          <w:rFonts w:cs="Times New Roman"/>
+          <w:sz w:val="22"/>
+          <w:lang w:val="en-US"/>
+        </w:rPr>
+        <w:t>on</w:t>
+      </w:r>
+      <w:r>
+        <w:rPr>
+          <w:rFonts w:cs="Times New Roman"/>
+          <w:sz w:val="22"/>
+          <w:lang w:val="en-US"/>
+        </w:rPr>
+        <w:t>gNai………..</w:t>
       </w:r>
       <w:r>
         <w:rPr>
@@ -406,15 +406,15 @@
           <w:sz w:val="22"/>
           <w:lang w:val="en-US"/>
         </w:rPr>
-        <w:t>…………………...</w:t>
-      </w:r>
-      <w:r>
-        <w:rPr>
-          <w:rFonts w:cs="Times New Roman"/>
-          <w:sz w:val="22"/>
-          <w:lang w:val="en-US"/>
-        </w:rPr>
-        <w:t>…………………...</w:t>
+        <w:t>DongNai…………………</w:t>
+      </w:r>
+      <w:r>
+        <w:rPr>
+          <w:rFonts w:cs="Times New Roman"/>
+          <w:sz w:val="22"/>
+          <w:lang w:val="en-US"/>
+        </w:rPr>
+        <w:t>...</w:t>
       </w:r>
     </w:p>
     <w:p>
@@ -525,23 +525,23 @@
           <w:sz w:val="22"/>
           <w:lang w:val="en-US"/>
         </w:rPr>
-        <w:t>Van Huu Toan……</w:t>
-      </w:r>
-      <w:r>
-        <w:rPr>
-          <w:rFonts w:cs="Times New Roman"/>
-          <w:sz w:val="22"/>
-          <w:lang w:val="en-US"/>
-        </w:rPr>
-        <w:t>…………Giới tính:…………</w:t>
-      </w:r>
-      <w:r>
-        <w:rPr>
-          <w:rFonts w:cs="Times New Roman"/>
-          <w:sz w:val="22"/>
-          <w:lang w:val="en-US"/>
-        </w:rPr>
-        <w:t>…</w:t>
+        <w:t>Pham Hoai Duy…</w:t>
+      </w:r>
+      <w:r>
+        <w:rPr>
+          <w:rFonts w:cs="Times New Roman"/>
+          <w:sz w:val="22"/>
+          <w:lang w:val="en-US"/>
+        </w:rPr>
+        <w:t>……………Giới tính:………</w:t>
+      </w:r>
+      <w:r>
+        <w:rPr>
+          <w:rFonts w:cs="Times New Roman"/>
+          <w:sz w:val="22"/>
+          <w:lang w:val="en-US"/>
+        </w:rPr>
+        <w:t>……</w:t>
       </w:r>
       <w:r>
         <w:rPr>
@@ -599,16 +599,16 @@
           <w:szCs w:val="20"/>
           <w:lang w:val="en-US"/>
         </w:rPr>
-        <w:t>…………..</w:t>
-      </w:r>
-      <w:r>
-        <w:rPr>
-          <w:rFonts w:cs="Times New Roman"/>
-          <w:sz w:val="20"/>
-          <w:szCs w:val="20"/>
-          <w:lang w:val="en-US"/>
-        </w:rPr>
-        <w:t>…………..</w:t>
+        <w:t>Q9 Vin Home…………..</w:t>
+      </w:r>
+      <w:r>
+        <w:rPr>
+          <w:rFonts w:cs="Times New Roman"/>
+          <w:sz w:val="20"/>
+          <w:szCs w:val="20"/>
+          <w:lang w:val="en-US"/>
+        </w:rPr>
+        <w:t/>
       </w:r>
     </w:p>
     <w:p>
@@ -656,7 +656,7 @@
           <w:szCs w:val="20"/>
           <w:lang w:val="en-US"/>
         </w:rPr>
-        <w:t>0999998888……………………………</w:t>
+        <w:t>0555666612……………………………</w:t>
       </w:r>
       <w:r>
         <w:rPr>
@@ -721,47 +721,47 @@
           <w:szCs w:val="20"/>
           <w:lang w:val="en-US"/>
         </w:rPr>
-        <w:t>……………….. Cấp ngày…</w:t>
-      </w:r>
-      <w:r>
-        <w:rPr>
-          <w:rFonts w:cs="Times New Roman"/>
-          <w:sz w:val="20"/>
-          <w:szCs w:val="20"/>
-          <w:lang w:val="en-US"/>
-        </w:rPr>
-        <w:t xml:space="preserve">….……..</w:t>
-      </w:r>
-      <w:r>
-        <w:rPr>
-          <w:rFonts w:cs="Times New Roman"/>
-          <w:sz w:val="22"/>
-          <w:lang w:val="en-US"/>
-        </w:rPr>
-        <w:t>C</w:t>
-      </w:r>
-      <w:r>
-        <w:rPr>
-          <w:rFonts w:cs="Times New Roman"/>
-          <w:sz w:val="22"/>
-        </w:rPr>
-        <w:t>ấp ngày</w:t>
-      </w:r>
-      <w:r>
-        <w:rPr>
-          <w:rFonts w:cs="Times New Roman"/>
-          <w:sz w:val="22"/>
-          <w:lang w:val="en-US"/>
-        </w:rPr>
-        <w:t>……</w:t>
-      </w:r>
-      <w:r>
-        <w:rPr>
-          <w:rFonts w:cs="Times New Roman"/>
-          <w:sz w:val="22"/>
-          <w:lang w:val="en-US"/>
-        </w:rPr>
-        <w:t>{customerCitizenIssue}</w:t>
+        <w:t>999999999999………………</w:t>
+      </w:r>
+      <w:r>
+        <w:rPr>
+          <w:rFonts w:cs="Times New Roman"/>
+          <w:sz w:val="20"/>
+          <w:szCs w:val="20"/>
+          <w:lang w:val="en-US"/>
+        </w:rPr>
+        <w:t xml:space="preserve">.. Cấp ng</w:t>
+      </w:r>
+      <w:r>
+        <w:rPr>
+          <w:rFonts w:cs="Times New Roman"/>
+          <w:sz w:val="22"/>
+          <w:lang w:val="en-US"/>
+        </w:rPr>
+        <w:t>à</w:t>
+      </w:r>
+      <w:r>
+        <w:rPr>
+          <w:rFonts w:cs="Times New Roman"/>
+          <w:sz w:val="22"/>
+        </w:rPr>
+        <w:t>y……Da L</w:t>
+      </w:r>
+      <w:r>
+        <w:rPr>
+          <w:rFonts w:cs="Times New Roman"/>
+          <w:sz w:val="22"/>
+          <w:lang w:val="en-US"/>
+        </w:rPr>
+        <w:t>at</w:t>
+      </w:r>
+      <w:r>
+        <w:rPr>
+          <w:rFonts w:cs="Times New Roman"/>
+          <w:sz w:val="22"/>
+          <w:lang w:val="en-US"/>
+        </w:rPr>
+        <w:t>.……..</w:t>
       </w:r>
       <w:r>
         <w:rPr>
@@ -818,49 +818,49 @@
           <w:szCs w:val="20"/>
           <w:lang w:val="en-US"/>
         </w:rPr>
-        <w:t>…………………. Cấp ngày:…</w:t>
-      </w:r>
-      <w:r>
-        <w:rPr>
-          <w:rFonts w:cs="Times New Roman"/>
-          <w:sz w:val="20"/>
-          <w:szCs w:val="20"/>
-          <w:lang w:val="en-US"/>
-        </w:rPr>
-        <w:t xml:space="preserve">…………...</w:t>
-      </w:r>
-      <w:r>
-        <w:rPr>
-          <w:rFonts w:cs="Times New Roman"/>
-          <w:sz w:val="22"/>
-        </w:rPr>
-        <w:t>Cấp ngày</w:t>
-      </w:r>
-      <w:r>
-        <w:rPr>
-          <w:rFonts w:cs="Times New Roman"/>
-          <w:sz w:val="20"/>
-          <w:szCs w:val="20"/>
-        </w:rPr>
-        <w:t>:</w:t>
-      </w:r>
-      <w:r>
-        <w:rPr>
-          <w:rFonts w:cs="Times New Roman"/>
-          <w:sz w:val="20"/>
-          <w:szCs w:val="20"/>
-          <w:lang w:val="en-US"/>
-        </w:rPr>
-        <w:t>……</w:t>
-      </w:r>
-      <w:r>
-        <w:rPr>
-          <w:rFonts w:cs="Times New Roman"/>
-          <w:sz w:val="20"/>
-          <w:szCs w:val="20"/>
-          <w:lang w:val="en-US"/>
-        </w:rPr>
-        <w:t>{customerLicenseIssue}</w:t>
+        <w:t>888888888888…………………</w:t>
+      </w:r>
+      <w:r>
+        <w:rPr>
+          <w:rFonts w:cs="Times New Roman"/>
+          <w:sz w:val="20"/>
+          <w:szCs w:val="20"/>
+          <w:lang w:val="en-US"/>
+        </w:rPr>
+        <w:t xml:space="preserve">. Cấp ngà</w:t>
+      </w:r>
+      <w:r>
+        <w:rPr>
+          <w:rFonts w:cs="Times New Roman"/>
+          <w:sz w:val="22"/>
+        </w:rPr>
+        <w:t>y:……2024</w:t>
+      </w:r>
+      <w:r>
+        <w:rPr>
+          <w:rFonts w:cs="Times New Roman"/>
+          <w:sz w:val="20"/>
+          <w:szCs w:val="20"/>
+        </w:rPr>
+        <w:t>-</w:t>
+      </w:r>
+      <w:r>
+        <w:rPr>
+          <w:rFonts w:cs="Times New Roman"/>
+          <w:sz w:val="20"/>
+          <w:szCs w:val="20"/>
+          <w:lang w:val="en-US"/>
+        </w:rPr>
+        <w:t>09</w:t>
+      </w:r>
+      <w:r>
+        <w:rPr>
+          <w:rFonts w:cs="Times New Roman"/>
+          <w:sz w:val="20"/>
+          <w:szCs w:val="20"/>
+          <w:lang w:val="en-US"/>
+        </w:rPr>
+        <w:t>-26………...</w:t>
       </w:r>
       <w:r>
         <w:rPr>
@@ -1230,33 +1230,33 @@
           <w:szCs w:val="20"/>
           <w:lang w:val="en-US"/>
         </w:rPr>
-        <w:t>……… vnđ.Đã nh</w:t>
-      </w:r>
-      <w:r>
-        <w:rPr>
-          <w:rFonts w:cs="Times New Roman"/>
-          <w:sz w:val="20"/>
-          <w:szCs w:val="20"/>
-          <w:lang w:val="en-US"/>
-        </w:rPr>
-        <w:t>ận:</w:t>
-      </w:r>
-      <w:r>
-        <w:rPr>
-          <w:rFonts w:cs="Times New Roman"/>
-          <w:sz w:val="20"/>
-          <w:szCs w:val="20"/>
-          <w:lang w:val="en-US"/>
-        </w:rPr>
-        <w:t xml:space="preserve">.</w:t>
-      </w:r>
-      <w:r>
-        <w:rPr>
-          <w:rFonts w:cs="Times New Roman"/>
-          <w:sz w:val="20"/>
-          <w:szCs w:val="20"/>
-        </w:rPr>
-        <w:t xml:space="preserve">..................................vnđ. Còn lại......................................vnđ. </w:t>
+        <w:t>{totalAmount}</w:t>
+      </w:r>
+      <w:r>
+        <w:rPr>
+          <w:rFonts w:cs="Times New Roman"/>
+          <w:sz w:val="20"/>
+          <w:szCs w:val="20"/>
+          <w:lang w:val="en-US"/>
+        </w:rPr>
+        <w:t>………</w:t>
+      </w:r>
+      <w:r>
+        <w:rPr>
+          <w:rFonts w:cs="Times New Roman"/>
+          <w:sz w:val="20"/>
+          <w:szCs w:val="20"/>
+          <w:lang w:val="en-US"/>
+        </w:rPr>
+        <w:t xml:space="preserve"> </w:t>
+      </w:r>
+      <w:r>
+        <w:rPr>
+          <w:rFonts w:cs="Times New Roman"/>
+          <w:sz w:val="20"/>
+          <w:szCs w:val="20"/>
+        </w:rPr>
+        <w:t xml:space="preserve">vnđ.Đã nhận:...................................vnđ. Còn lại......................................vnđ. </w:t>
       </w:r>
     </w:p>
     <w:p>

</xml_diff>

<commit_message>
fix rental service nulable
</commit_message>
<xml_diff>
--- a/Moncati-Car-API/ModifiedContract.docx
+++ b/Moncati-Car-API/ModifiedContract.docx
@@ -241,23 +241,23 @@
           <w:sz w:val="22"/>
           <w:lang w:val="en-US"/>
         </w:rPr>
-        <w:t>Nguyen Quoc</w:t>
-      </w:r>
-      <w:r>
-        <w:rPr>
-          <w:rFonts w:cs="Times New Roman"/>
-          <w:sz w:val="22"/>
-          <w:lang w:val="en-US"/>
-        </w:rPr>
-        <w:t> Dai…………………Giới tín</w:t>
-      </w:r>
-      <w:r>
-        <w:rPr>
-          <w:rFonts w:cs="Times New Roman"/>
-          <w:sz w:val="22"/>
-          <w:lang w:val="en-US"/>
-        </w:rPr>
-        <w:t>h:…………….</w:t>
+        <w:t>Nguyen Pham</w:t>
+      </w:r>
+      <w:r>
+        <w:rPr>
+          <w:rFonts w:cs="Times New Roman"/>
+          <w:sz w:val="22"/>
+          <w:lang w:val="en-US"/>
+        </w:rPr>
+        <w:t> Khanh…………………Giới t</w:t>
+      </w:r>
+      <w:r>
+        <w:rPr>
+          <w:rFonts w:cs="Times New Roman"/>
+          <w:sz w:val="22"/>
+          <w:lang w:val="en-US"/>
+        </w:rPr>
+        <w:t>ính:…………….</w:t>
       </w:r>
       <w:r>
         <w:rPr>
@@ -321,47 +321,47 @@
           <w:szCs w:val="20"/>
           <w:lang w:val="en-US"/>
         </w:rPr>
-        <w:t>012233445566………</w:t>
-      </w:r>
-      <w:r>
-        <w:rPr>
-          <w:rFonts w:cs="Times New Roman"/>
-          <w:sz w:val="20"/>
-          <w:szCs w:val="20"/>
-          <w:lang w:val="en-US"/>
-        </w:rPr>
-        <w:t xml:space="preserve">……….. Cấp</w:t>
-      </w:r>
-      <w:r>
-        <w:rPr>
-          <w:rFonts w:cs="Times New Roman"/>
-          <w:sz w:val="22"/>
-          <w:lang w:val="en-US"/>
-        </w:rPr>
-        <w:t> </w:t>
-      </w:r>
-      <w:r>
-        <w:rPr>
-          <w:rFonts w:cs="Times New Roman"/>
-          <w:sz w:val="22"/>
-        </w:rPr>
-        <w:t>ngày……D</w:t>
-      </w:r>
-      <w:r>
-        <w:rPr>
-          <w:rFonts w:cs="Times New Roman"/>
-          <w:sz w:val="22"/>
-          <w:lang w:val="en-US"/>
-        </w:rPr>
-        <w:t>on</w:t>
-      </w:r>
-      <w:r>
-        <w:rPr>
-          <w:rFonts w:cs="Times New Roman"/>
-          <w:sz w:val="22"/>
-          <w:lang w:val="en-US"/>
-        </w:rPr>
-        <w:t>gNai………..</w:t>
+        <w:t>……………….. Cấp ng</w:t>
+      </w:r>
+      <w:r>
+        <w:rPr>
+          <w:rFonts w:cs="Times New Roman"/>
+          <w:sz w:val="20"/>
+          <w:szCs w:val="20"/>
+          <w:lang w:val="en-US"/>
+        </w:rPr>
+        <w:t xml:space="preserve">ày……………..</w:t>
+      </w:r>
+      <w:r>
+        <w:rPr>
+          <w:rFonts w:cs="Times New Roman"/>
+          <w:sz w:val="22"/>
+          <w:lang w:val="en-US"/>
+        </w:rPr>
+        <w:t/>
+      </w:r>
+      <w:r>
+        <w:rPr>
+          <w:rFonts w:cs="Times New Roman"/>
+          <w:sz w:val="22"/>
+        </w:rPr>
+        <w:t>ấp ngày</w:t>
+      </w:r>
+      <w:r>
+        <w:rPr>
+          <w:rFonts w:cs="Times New Roman"/>
+          <w:sz w:val="22"/>
+          <w:lang w:val="en-US"/>
+        </w:rPr>
+        <w:t>……</w:t>
+      </w:r>
+      <w:r>
+        <w:rPr>
+          <w:rFonts w:cs="Times New Roman"/>
+          <w:sz w:val="22"/>
+          <w:lang w:val="en-US"/>
+        </w:rPr>
+        <w:t>{ownerCitizenIssue}</w:t>
       </w:r>
       <w:r>
         <w:rPr>
@@ -406,15 +406,15 @@
           <w:sz w:val="22"/>
           <w:lang w:val="en-US"/>
         </w:rPr>
-        <w:t>DongNai…………………</w:t>
-      </w:r>
-      <w:r>
-        <w:rPr>
-          <w:rFonts w:cs="Times New Roman"/>
-          <w:sz w:val="22"/>
-          <w:lang w:val="en-US"/>
-        </w:rPr>
-        <w:t>...</w:t>
+        <w:t>…………………...</w:t>
+      </w:r>
+      <w:r>
+        <w:rPr>
+          <w:rFonts w:cs="Times New Roman"/>
+          <w:sz w:val="22"/>
+          <w:lang w:val="en-US"/>
+        </w:rPr>
+        <w:t>…………………...</w:t>
       </w:r>
     </w:p>
     <w:p>
@@ -451,7 +451,7 @@
           <w:sz w:val="22"/>
           <w:lang w:val="en-US"/>
         </w:rPr>
-        <w:t>0932748924……………………</w:t>
+        <w:t>0969998878……………………</w:t>
       </w:r>
       <w:r>
         <w:rPr>
@@ -525,7 +525,7 @@
           <w:sz w:val="22"/>
           <w:lang w:val="en-US"/>
         </w:rPr>
-        <w:t>Pham Hoai Duy…</w:t>
+        <w:t>Phan Van Khai…</w:t>
       </w:r>
       <w:r>
         <w:rPr>
@@ -599,16 +599,16 @@
           <w:szCs w:val="20"/>
           <w:lang w:val="en-US"/>
         </w:rPr>
-        <w:t>Q9 Vin Home…………..</w:t>
-      </w:r>
-      <w:r>
-        <w:rPr>
-          <w:rFonts w:cs="Times New Roman"/>
-          <w:sz w:val="20"/>
-          <w:szCs w:val="20"/>
-          <w:lang w:val="en-US"/>
-        </w:rPr>
-        <w:t/>
+        <w:t>…………..</w:t>
+      </w:r>
+      <w:r>
+        <w:rPr>
+          <w:rFonts w:cs="Times New Roman"/>
+          <w:sz w:val="20"/>
+          <w:szCs w:val="20"/>
+          <w:lang w:val="en-US"/>
+        </w:rPr>
+        <w:t>…………..</w:t>
       </w:r>
     </w:p>
     <w:p>
@@ -656,7 +656,7 @@
           <w:szCs w:val="20"/>
           <w:lang w:val="en-US"/>
         </w:rPr>
-        <w:t>0555666612……………………………</w:t>
+        <w:t>0777444499……………………………</w:t>
       </w:r>
       <w:r>
         <w:rPr>
@@ -721,47 +721,47 @@
           <w:szCs w:val="20"/>
           <w:lang w:val="en-US"/>
         </w:rPr>
-        <w:t>999999999999………………</w:t>
-      </w:r>
-      <w:r>
-        <w:rPr>
-          <w:rFonts w:cs="Times New Roman"/>
-          <w:sz w:val="20"/>
-          <w:szCs w:val="20"/>
-          <w:lang w:val="en-US"/>
-        </w:rPr>
-        <w:t xml:space="preserve">.. Cấp ng</w:t>
-      </w:r>
-      <w:r>
-        <w:rPr>
-          <w:rFonts w:cs="Times New Roman"/>
-          <w:sz w:val="22"/>
-          <w:lang w:val="en-US"/>
-        </w:rPr>
-        <w:t>à</w:t>
-      </w:r>
-      <w:r>
-        <w:rPr>
-          <w:rFonts w:cs="Times New Roman"/>
-          <w:sz w:val="22"/>
-        </w:rPr>
-        <w:t>y……Da L</w:t>
-      </w:r>
-      <w:r>
-        <w:rPr>
-          <w:rFonts w:cs="Times New Roman"/>
-          <w:sz w:val="22"/>
-          <w:lang w:val="en-US"/>
-        </w:rPr>
-        <w:t>at</w:t>
-      </w:r>
-      <w:r>
-        <w:rPr>
-          <w:rFonts w:cs="Times New Roman"/>
-          <w:sz w:val="22"/>
-          <w:lang w:val="en-US"/>
-        </w:rPr>
-        <w:t>.……..</w:t>
+        <w:t>……………….. Cấp ngày…</w:t>
+      </w:r>
+      <w:r>
+        <w:rPr>
+          <w:rFonts w:cs="Times New Roman"/>
+          <w:sz w:val="20"/>
+          <w:szCs w:val="20"/>
+          <w:lang w:val="en-US"/>
+        </w:rPr>
+        <w:t xml:space="preserve">….……..</w:t>
+      </w:r>
+      <w:r>
+        <w:rPr>
+          <w:rFonts w:cs="Times New Roman"/>
+          <w:sz w:val="22"/>
+          <w:lang w:val="en-US"/>
+        </w:rPr>
+        <w:t>C</w:t>
+      </w:r>
+      <w:r>
+        <w:rPr>
+          <w:rFonts w:cs="Times New Roman"/>
+          <w:sz w:val="22"/>
+        </w:rPr>
+        <w:t>ấp ngày</w:t>
+      </w:r>
+      <w:r>
+        <w:rPr>
+          <w:rFonts w:cs="Times New Roman"/>
+          <w:sz w:val="22"/>
+          <w:lang w:val="en-US"/>
+        </w:rPr>
+        <w:t>……</w:t>
+      </w:r>
+      <w:r>
+        <w:rPr>
+          <w:rFonts w:cs="Times New Roman"/>
+          <w:sz w:val="22"/>
+          <w:lang w:val="en-US"/>
+        </w:rPr>
+        <w:t>{customerCitizenIssue}</w:t>
       </w:r>
       <w:r>
         <w:rPr>
@@ -818,49 +818,49 @@
           <w:szCs w:val="20"/>
           <w:lang w:val="en-US"/>
         </w:rPr>
-        <w:t>888888888888…………………</w:t>
-      </w:r>
-      <w:r>
-        <w:rPr>
-          <w:rFonts w:cs="Times New Roman"/>
-          <w:sz w:val="20"/>
-          <w:szCs w:val="20"/>
-          <w:lang w:val="en-US"/>
-        </w:rPr>
-        <w:t xml:space="preserve">. Cấp ngà</w:t>
-      </w:r>
-      <w:r>
-        <w:rPr>
-          <w:rFonts w:cs="Times New Roman"/>
-          <w:sz w:val="22"/>
-        </w:rPr>
-        <w:t>y:……2024</w:t>
-      </w:r>
-      <w:r>
-        <w:rPr>
-          <w:rFonts w:cs="Times New Roman"/>
-          <w:sz w:val="20"/>
-          <w:szCs w:val="20"/>
-        </w:rPr>
-        <w:t>-</w:t>
-      </w:r>
-      <w:r>
-        <w:rPr>
-          <w:rFonts w:cs="Times New Roman"/>
-          <w:sz w:val="20"/>
-          <w:szCs w:val="20"/>
-          <w:lang w:val="en-US"/>
-        </w:rPr>
-        <w:t>09</w:t>
-      </w:r>
-      <w:r>
-        <w:rPr>
-          <w:rFonts w:cs="Times New Roman"/>
-          <w:sz w:val="20"/>
-          <w:szCs w:val="20"/>
-          <w:lang w:val="en-US"/>
-        </w:rPr>
-        <w:t>-26………...</w:t>
+        <w:t>…………………. Cấp ngày:…</w:t>
+      </w:r>
+      <w:r>
+        <w:rPr>
+          <w:rFonts w:cs="Times New Roman"/>
+          <w:sz w:val="20"/>
+          <w:szCs w:val="20"/>
+          <w:lang w:val="en-US"/>
+        </w:rPr>
+        <w:t xml:space="preserve">…………...</w:t>
+      </w:r>
+      <w:r>
+        <w:rPr>
+          <w:rFonts w:cs="Times New Roman"/>
+          <w:sz w:val="22"/>
+        </w:rPr>
+        <w:t>Cấp ngày</w:t>
+      </w:r>
+      <w:r>
+        <w:rPr>
+          <w:rFonts w:cs="Times New Roman"/>
+          <w:sz w:val="20"/>
+          <w:szCs w:val="20"/>
+        </w:rPr>
+        <w:t>:</w:t>
+      </w:r>
+      <w:r>
+        <w:rPr>
+          <w:rFonts w:cs="Times New Roman"/>
+          <w:sz w:val="20"/>
+          <w:szCs w:val="20"/>
+          <w:lang w:val="en-US"/>
+        </w:rPr>
+        <w:t>……</w:t>
+      </w:r>
+      <w:r>
+        <w:rPr>
+          <w:rFonts w:cs="Times New Roman"/>
+          <w:sz w:val="20"/>
+          <w:szCs w:val="20"/>
+          <w:lang w:val="en-US"/>
+        </w:rPr>
+        <w:t>{customerLicenseIssue}</w:t>
       </w:r>
       <w:r>
         <w:rPr>
@@ -990,16 +990,16 @@
           <w:szCs w:val="20"/>
           <w:lang w:val="en-US"/>
         </w:rPr>
-        <w:t>3008……………</w:t>
-      </w:r>
-      <w:r>
-        <w:rPr>
-          <w:rFonts w:cs="Times New Roman"/>
-          <w:sz w:val="20"/>
-          <w:szCs w:val="20"/>
-          <w:lang w:val="en-US"/>
-        </w:rPr>
-        <w:t>…..   Bi</w:t>
+        <w:t>Hyundai C</w:t>
+      </w:r>
+      <w:r>
+        <w:rPr>
+          <w:rFonts w:cs="Times New Roman"/>
+          <w:sz w:val="20"/>
+          <w:szCs w:val="20"/>
+          <w:lang w:val="en-US"/>
+        </w:rPr>
+        <w:t>reta 202</w:t>
       </w:r>
       <w:r>
         <w:rPr>
@@ -1010,60 +1010,60 @@
           <w:szCs w:val="20"/>
           <w:lang w:val="en-US"/>
         </w:rPr>
-        <w:t xml:space="preserve">ể</w:t>
-      </w:r>
-      <w:r>
-        <w:rPr>
-          <w:rFonts w:cs="Times New Roman"/>
-          <w:sz w:val="20"/>
-          <w:szCs w:val="20"/>
-          <w:lang w:val="en-US"/>
-        </w:rPr>
-        <w:t xml:space="preserve">n </w:t>
-      </w:r>
-      <w:r>
-        <w:rPr>
-          <w:rFonts w:cs="Times New Roman"/>
-          <w:sz w:val="20"/>
-          <w:szCs w:val="20"/>
-        </w:rPr>
-        <w:t>số: …51K</w:t>
-      </w:r>
-      <w:r>
-        <w:rPr>
-          <w:rFonts w:cs="Times New Roman"/>
-          <w:sz w:val="20"/>
-          <w:szCs w:val="20"/>
-          <w:lang w:val="en-US"/>
-        </w:rPr>
-        <w:t xml:space="preserve">-</w:t>
-      </w:r>
-      <w:r>
-        <w:rPr>
-          <w:rFonts w:cs="Times New Roman"/>
-          <w:sz w:val="20"/>
-          <w:szCs w:val="20"/>
-          <w:lang w:val="en-US"/>
-        </w:rPr>
-        <w:t>4</w:t>
-      </w:r>
-      <w:r>
-        <w:rPr>
-          <w:rFonts w:cs="Times New Roman"/>
-          <w:sz w:val="20"/>
-          <w:szCs w:val="20"/>
-          <w:lang w:val="en-US"/>
-        </w:rPr>
-        <w:t>18.61……………</w:t>
-      </w:r>
-      <w:r>
-        <w:rPr>
-          <w:rFonts w:cs="Times New Roman"/>
-          <w:sz w:val="20"/>
-          <w:szCs w:val="20"/>
-          <w:lang w:val="en-US"/>
-        </w:rPr>
-        <w:t>.. Màu</w:t>
+        <w:t xml:space="preserve">2</w:t>
+      </w:r>
+      <w:r>
+        <w:rPr>
+          <w:rFonts w:cs="Times New Roman"/>
+          <w:sz w:val="20"/>
+          <w:szCs w:val="20"/>
+          <w:lang w:val="en-US"/>
+        </w:rPr>
+        <w:t xml:space="preserve">……</w:t>
+      </w:r>
+      <w:r>
+        <w:rPr>
+          <w:rFonts w:cs="Times New Roman"/>
+          <w:sz w:val="20"/>
+          <w:szCs w:val="20"/>
+        </w:rPr>
+        <w:t>…………..  </w:t>
+      </w:r>
+      <w:r>
+        <w:rPr>
+          <w:rFonts w:cs="Times New Roman"/>
+          <w:sz w:val="20"/>
+          <w:szCs w:val="20"/>
+          <w:lang w:val="en-US"/>
+        </w:rPr>
+        <w:t xml:space="preserve"> </w:t>
+      </w:r>
+      <w:r>
+        <w:rPr>
+          <w:rFonts w:cs="Times New Roman"/>
+          <w:sz w:val="20"/>
+          <w:szCs w:val="20"/>
+          <w:lang w:val="en-US"/>
+        </w:rPr>
+        <w:t>B</w:t>
+      </w:r>
+      <w:r>
+        <w:rPr>
+          <w:rFonts w:cs="Times New Roman"/>
+          <w:sz w:val="20"/>
+          <w:szCs w:val="20"/>
+          <w:lang w:val="en-US"/>
+        </w:rPr>
+        <w:t>iển số: …5</w:t>
+      </w:r>
+      <w:r>
+        <w:rPr>
+          <w:rFonts w:cs="Times New Roman"/>
+          <w:sz w:val="20"/>
+          <w:szCs w:val="20"/>
+          <w:lang w:val="en-US"/>
+        </w:rPr>
+        <w:t>1K-392</w:t>
       </w:r>
       <w:r>
         <w:rPr>
@@ -1074,24 +1074,24 @@
           <w:szCs w:val="20"/>
           <w:lang w:val="en-US"/>
         </w:rPr>
-        <w:t>:</w:t>
-      </w:r>
-      <w:r>
-        <w:rPr>
-          <w:rFonts w:cs="Times New Roman"/>
-          <w:sz w:val="20"/>
-          <w:szCs w:val="20"/>
-        </w:rPr>
-        <w:t xml:space="preserve">…………</w:t>
-      </w:r>
-      <w:r>
-        <w:rPr>
-          <w:rFonts w:cs="Times New Roman"/>
-          <w:sz w:val="20"/>
-          <w:szCs w:val="20"/>
-          <w:lang w:val="en-US"/>
-        </w:rPr>
-        <w:t>………….</w:t>
+        <w:t>.</w:t>
+      </w:r>
+      <w:r>
+        <w:rPr>
+          <w:rFonts w:cs="Times New Roman"/>
+          <w:sz w:val="20"/>
+          <w:szCs w:val="20"/>
+        </w:rPr>
+        <w:t xml:space="preserve">51……</w:t>
+      </w:r>
+      <w:r>
+        <w:rPr>
+          <w:rFonts w:cs="Times New Roman"/>
+          <w:sz w:val="20"/>
+          <w:szCs w:val="20"/>
+          <w:lang w:val="en-US"/>
+        </w:rPr>
+        <w:t>……….. Màu:</w:t>
       </w:r>
     </w:p>
     <w:p>
@@ -1162,7 +1162,7 @@
           <w:szCs w:val="20"/>
           <w:lang w:val="en-US"/>
         </w:rPr>
-        <w:t>1343000.00</w:t>
+        <w:t>1187950.00</w:t>
       </w:r>
       <w:r>
         <w:rPr>

</xml_diff>

<commit_message>
Done VNP into addPayment
</commit_message>
<xml_diff>
--- a/Moncati-Car-API/ModifiedContract.docx
+++ b/Moncati-Car-API/ModifiedContract.docx
@@ -241,23 +241,23 @@
           <w:sz w:val="22"/>
           <w:lang w:val="en-US"/>
         </w:rPr>
-        <w:t>Nguyen Pham</w:t>
-      </w:r>
-      <w:r>
-        <w:rPr>
-          <w:rFonts w:cs="Times New Roman"/>
-          <w:sz w:val="22"/>
-          <w:lang w:val="en-US"/>
-        </w:rPr>
-        <w:t> Khanh…………………Giới t</w:t>
-      </w:r>
-      <w:r>
-        <w:rPr>
-          <w:rFonts w:cs="Times New Roman"/>
-          <w:sz w:val="22"/>
-          <w:lang w:val="en-US"/>
-        </w:rPr>
-        <w:t>ính:…………….</w:t>
+        <w:t>Quang La Tu</w:t>
+      </w:r>
+      <w:r>
+        <w:rPr>
+          <w:rFonts w:cs="Times New Roman"/>
+          <w:sz w:val="22"/>
+          <w:lang w:val="en-US"/>
+        </w:rPr>
+        <w:t>i…………………Giới tính:…</w:t>
+      </w:r>
+      <w:r>
+        <w:rPr>
+          <w:rFonts w:cs="Times New Roman"/>
+          <w:sz w:val="22"/>
+          <w:lang w:val="en-US"/>
+        </w:rPr>
+        <w:t>………….</w:t>
       </w:r>
       <w:r>
         <w:rPr>
@@ -451,7 +451,7 @@
           <w:sz w:val="22"/>
           <w:lang w:val="en-US"/>
         </w:rPr>
-        <w:t>0969998878……………………</w:t>
+        <w:t>0999777712……………………</w:t>
       </w:r>
       <w:r>
         <w:rPr>
@@ -525,23 +525,23 @@
           <w:sz w:val="22"/>
           <w:lang w:val="en-US"/>
         </w:rPr>
-        <w:t>Phan Van Khai…</w:t>
-      </w:r>
-      <w:r>
-        <w:rPr>
-          <w:rFonts w:cs="Times New Roman"/>
-          <w:sz w:val="22"/>
-          <w:lang w:val="en-US"/>
-        </w:rPr>
-        <w:t>……………Giới tính:………</w:t>
-      </w:r>
-      <w:r>
-        <w:rPr>
-          <w:rFonts w:cs="Times New Roman"/>
-          <w:sz w:val="22"/>
-          <w:lang w:val="en-US"/>
-        </w:rPr>
-        <w:t>……</w:t>
+        <w:t>Van Huu Toan……</w:t>
+      </w:r>
+      <w:r>
+        <w:rPr>
+          <w:rFonts w:cs="Times New Roman"/>
+          <w:sz w:val="22"/>
+          <w:lang w:val="en-US"/>
+        </w:rPr>
+        <w:t>…………Giới tính:…………</w:t>
+      </w:r>
+      <w:r>
+        <w:rPr>
+          <w:rFonts w:cs="Times New Roman"/>
+          <w:sz w:val="22"/>
+          <w:lang w:val="en-US"/>
+        </w:rPr>
+        <w:t>…</w:t>
       </w:r>
       <w:r>
         <w:rPr>
@@ -656,7 +656,7 @@
           <w:szCs w:val="20"/>
           <w:lang w:val="en-US"/>
         </w:rPr>
-        <w:t>0777444499……………………………</w:t>
+        <w:t>0999998888……………………………</w:t>
       </w:r>
       <w:r>
         <w:rPr>
@@ -990,16 +990,16 @@
           <w:szCs w:val="20"/>
           <w:lang w:val="en-US"/>
         </w:rPr>
-        <w:t>Hyundai C</w:t>
-      </w:r>
-      <w:r>
-        <w:rPr>
-          <w:rFonts w:cs="Times New Roman"/>
-          <w:sz w:val="20"/>
-          <w:szCs w:val="20"/>
-          <w:lang w:val="en-US"/>
-        </w:rPr>
-        <w:t>reta 202</w:t>
+        <w:t>Toyota In</w:t>
+      </w:r>
+      <w:r>
+        <w:rPr>
+          <w:rFonts w:cs="Times New Roman"/>
+          <w:sz w:val="20"/>
+          <w:szCs w:val="20"/>
+          <w:lang w:val="en-US"/>
+        </w:rPr>
+        <w:t>nova 202</w:t>
       </w:r>
       <w:r>
         <w:rPr>
@@ -1010,7 +1010,7 @@
           <w:szCs w:val="20"/>
           <w:lang w:val="en-US"/>
         </w:rPr>
-        <w:t xml:space="preserve">2</w:t>
+        <w:t xml:space="preserve">0</w:t>
       </w:r>
       <w:r>
         <w:rPr>
@@ -1063,7 +1063,7 @@
           <w:szCs w:val="20"/>
           <w:lang w:val="en-US"/>
         </w:rPr>
-        <w:t>1K-392</w:t>
+        <w:t>1L-288</w:t>
       </w:r>
       <w:r>
         <w:rPr>
@@ -1082,7 +1082,7 @@
           <w:sz w:val="20"/>
           <w:szCs w:val="20"/>
         </w:rPr>
-        <w:t xml:space="preserve">51……</w:t>
+        <w:t xml:space="preserve">32……</w:t>
       </w:r>
       <w:r>
         <w:rPr>
@@ -1162,16 +1162,16 @@
           <w:szCs w:val="20"/>
           <w:lang w:val="en-US"/>
         </w:rPr>
-        <w:t>1187950.00</w:t>
-      </w:r>
-      <w:r>
-        <w:rPr>
-          <w:rFonts w:cs="Times New Roman"/>
-          <w:sz w:val="20"/>
-          <w:szCs w:val="20"/>
-          <w:lang w:val="en-US"/>
-        </w:rPr>
-        <w:t>…………….</w:t>
+        <w:t>944150.00…</w:t>
+      </w:r>
+      <w:r>
+        <w:rPr>
+          <w:rFonts w:cs="Times New Roman"/>
+          <w:sz w:val="20"/>
+          <w:szCs w:val="20"/>
+          <w:lang w:val="en-US"/>
+        </w:rPr>
+        <w:t>………….V</w:t>
       </w:r>
       <w:r>
         <w:rPr>
@@ -1181,7 +1181,7 @@
           <w:sz w:val="20"/>
           <w:szCs w:val="20"/>
         </w:rPr>
-        <w:t>VNĐ/ngày.</w:t>
+        <w:t>NĐ/ngày.</w:t>
       </w:r>
     </w:p>
     <w:p>

</xml_diff>